<commit_message>
add github in doc
</commit_message>
<xml_diff>
--- a/docs/Report_CNPMM.docx
+++ b/docs/Report_CNPMM.docx
@@ -56,7 +56,7 @@
               <v:imagedata r:id="rId9" o:title="new2"/>
             </v:shape>
           </v:group>
-          <o:OLEObject Type="Embed" ProgID="Word.Picture.8" ShapeID="_x0000_s1036" DrawAspect="Content" ObjectID="_1637189025" r:id="rId10"/>
+          <o:OLEObject Type="Embed" ProgID="Word.Picture.8" ShapeID="_x0000_s1036" DrawAspect="Content" ObjectID="_1637264747" r:id="rId10"/>
         </w:object>
       </w:r>
       <w:r>
@@ -31494,8 +31494,6 @@
         </w:rPr>
       </w:pPr>
       <w:bookmarkStart w:id="12" w:name="_Toc26206606"/>
-      <w:bookmarkStart w:id="13" w:name="_GoBack"/>
-      <w:bookmarkEnd w:id="13"/>
       <w:r>
         <w:rPr>
           <w:rFonts w:cs="Times New Roman"/>
@@ -31806,14 +31804,57 @@
           <w:rFonts w:cs="Times New Roman"/>
         </w:rPr>
       </w:pPr>
-      <w:bookmarkStart w:id="14" w:name="_Toc26206607"/>
+      <w:bookmarkStart w:id="13" w:name="_Toc26206607"/>
       <w:r>
         <w:rPr>
           <w:rFonts w:cs="Times New Roman"/>
         </w:rPr>
         <w:t>III. Mô tả phân công công việc</w:t>
       </w:r>
+      <w:bookmarkEnd w:id="13"/>
+    </w:p>
+    <w:p>
+      <w:pPr>
+        <w:rPr>
+          <w:b/>
+          <w:bCs/>
+        </w:rPr>
+      </w:pPr>
+      <w:bookmarkStart w:id="14" w:name="_GoBack"/>
+      <w:r>
+        <w:rPr>
+          <w:b/>
+          <w:bCs/>
+          <w:u w:val="single"/>
+        </w:rPr>
+        <w:t>Link github của nhóm:</w:t>
+      </w:r>
+      <w:r>
+        <w:rPr>
+          <w:b/>
+          <w:bCs/>
+        </w:rPr>
+        <w:t xml:space="preserve"> </w:t>
+      </w:r>
       <w:bookmarkEnd w:id="14"/>
+      <w:r>
+        <w:fldChar w:fldCharType="begin"/>
+      </w:r>
+      <w:r>
+        <w:instrText xml:space="preserve"> HYPERLINK "https://github.com/baobao98/PhoneWebsite_EC" </w:instrText>
+      </w:r>
+      <w:r>
+        <w:fldChar w:fldCharType="separate"/>
+      </w:r>
+      <w:r>
+        <w:rPr>
+          <w:rStyle w:val="Hyperlink"/>
+        </w:rPr>
+        <w:t>https://github.com/baobao98/PhoneWebsite_EC</w:t>
+      </w:r>
+      <w:r>
+        <w:fldChar w:fldCharType="end"/>
+      </w:r>
     </w:p>
     <w:tbl>
       <w:tblPr>
@@ -35073,7 +35114,7 @@
 </file>
 
 <file path=customXml/itemProps1.xml><?xml version="1.0" encoding="utf-8"?>
-<ds:datastoreItem xmlns:ds="http://schemas.openxmlformats.org/officeDocument/2006/customXml" ds:itemID="{4C767DCA-253E-43E2-8A2C-AEF8393A0D15}">
+<ds:datastoreItem xmlns:ds="http://schemas.openxmlformats.org/officeDocument/2006/customXml" ds:itemID="{D6FE9C9E-5A44-4D52-BFF2-DA3D7827D3DA}">
   <ds:schemaRefs>
     <ds:schemaRef ds:uri="http://schemas.openxmlformats.org/officeDocument/2006/bibliography"/>
   </ds:schemaRefs>

</xml_diff>